<commit_message>
add pictures to doc
</commit_message>
<xml_diff>
--- a/DA3_A2_documentation.docx
+++ b/DA3_A2_documentation.docx
@@ -20,8 +20,9 @@
       <w:r>
         <w:t>Máté Schieszler</w:t>
       </w:r>
-    </w:p>
-    <w:p>
+      <w:r>
+        <w:t xml:space="preserve"> - </w:t>
+      </w:r>
       <w:r>
         <w:t>2024.02.11.</w:t>
       </w:r>
@@ -42,15 +43,7 @@
         <w:t>The aim of the project is to create</w:t>
       </w:r>
       <w:r>
-        <w:t xml:space="preserve"> a predictive model, which </w:t>
-      </w:r>
-      <w:proofErr w:type="gramStart"/>
-      <w:r>
-        <w:t>is able to</w:t>
-      </w:r>
-      <w:proofErr w:type="gramEnd"/>
-      <w:r>
-        <w:t xml:space="preserve"> price mid-size apartments hosting 2-6 guests in Milan.  The model will be chosen from 3 (4) different models, using different prediction methods. The four models are created with OLS, Lasso, Random Forest and GBSM</w:t>
+        <w:t xml:space="preserve"> a predictive model, which is able to price mid-size apartments hosting 2-6 guests in Milan.  The model will be chosen from 3 (4) different models, using different prediction methods. The four models are created with OLS, Lasso, Random Forest and GBSM</w:t>
       </w:r>
     </w:p>
     <w:p>
@@ -132,15 +125,7 @@
         <w:t xml:space="preserve"> filtered or redefine (grouped) to contain an adequate number of observations. Boolean variables are translated to dummies. Numerical variables are also filtered to drop errors (i.e. accommodation with 14 bathrooms) and to records that are in the intervals defined by the project aim. </w:t>
       </w:r>
       <w:r>
-        <w:t xml:space="preserve"> The 50 most frequent amenities are also converted to dummy variables. On price, percentage and bathroom columns transformations are made with regular expressions to </w:t>
-      </w:r>
-      <w:proofErr w:type="spellStart"/>
-      <w:r>
-        <w:t>kinyer</w:t>
-      </w:r>
-      <w:proofErr w:type="spellEnd"/>
-      <w:r>
-        <w:t xml:space="preserve"> the data. After the first round of cleaning the nan are examined. The columns containing a comparable number of </w:t>
+        <w:t xml:space="preserve"> The 50 most frequent amenities are also converted to dummy variables. On price, percentage and bathroom columns transformations are made with regular expressions to kinyer the data. After the first round of cleaning the nan are examined. The columns containing a comparable number of </w:t>
       </w:r>
       <w:r>
         <w:t>NAN</w:t>
@@ -202,69 +187,15 @@
           </wp:inline>
         </w:drawing>
       </w:r>
-    </w:p>
-    <w:p>
-      <w:pPr>
-        <w:jc w:val="both"/>
-      </w:pPr>
-      <w:r>
-        <w:lastRenderedPageBreak/>
-        <w:t xml:space="preserve">The most important step of the exploratory analysis is filtering the observations for price less than 400 USD at the 95% percentile. Then some amenity dummies are examined for possible good interactions with room type, already preparing for the OLS and Lasso models. </w:t>
-      </w:r>
-    </w:p>
-    <w:p>
-      <w:pPr>
-        <w:pStyle w:val="Heading2"/>
-      </w:pPr>
-      <w:r>
-        <w:t>OLS</w:t>
-      </w:r>
-    </w:p>
-    <w:p>
-      <w:pPr>
-        <w:jc w:val="both"/>
-      </w:pPr>
-      <w:r>
-        <w:t>The best OLS model is chosen from 8 increasingly more complex models</w:t>
-      </w:r>
-      <w:r>
-        <w:t>, containing basic, host, availability, and review related variables in for groups. Possible interactions discovered during the EDA process are also included in model 7 and in model 8 the perceived most important variables (chosen by domain knowledge) are interacted with all amenity dummies. All the models are cross validated on 5 folds. The average RMSE on the training data ranges from 64.75 to 48.75. When examining performance on the test data Model7 performs the best with 174 variables.</w:t>
-      </w:r>
-      <w:r>
-        <w:t xml:space="preserve"> OLS-Model7</w:t>
-      </w:r>
-      <w:r>
-        <w:t xml:space="preserve"> </w:t>
-      </w:r>
-      <w:r>
-        <w:t xml:space="preserve">has a </w:t>
-      </w:r>
-      <w:r>
-        <w:t>48.75</w:t>
-      </w:r>
-      <w:r>
-        <w:t xml:space="preserve"> and a </w:t>
-      </w:r>
-      <w:r>
-        <w:t>52.34</w:t>
-      </w:r>
-      <w:r>
-        <w:t xml:space="preserve"> RMSE respectively on the training and test dataset. </w:t>
-      </w:r>
-    </w:p>
-    <w:p>
-      <w:pPr>
-        <w:jc w:val="both"/>
-      </w:pPr>
       <w:r>
         <w:rPr>
-          <w:noProof/>
+          <w:rStyle w:val="Heading2Char"/>
         </w:rPr>
         <w:drawing>
-          <wp:inline distT="0" distB="0" distL="0" distR="0" wp14:anchorId="58FD0797" wp14:editId="233189B5">
+          <wp:inline distT="0" distB="0" distL="0" distR="0" wp14:anchorId="581720C1" wp14:editId="35E05263">
             <wp:extent cx="2880000" cy="2160000"/>
             <wp:effectExtent l="0" t="0" r="0" b="0"/>
-            <wp:docPr id="231116555" name="Picture 1" descr="A graph with a line graph&#10;&#10;Description automatically generated"/>
+            <wp:docPr id="1480932271" name="Picture 1" descr="A diagram of a diagram&#10;&#10;Description automatically generated with medium confidence"/>
             <wp:cNvGraphicFramePr>
               <a:graphicFrameLocks xmlns:a="http://schemas.openxmlformats.org/drawingml/2006/main" noChangeAspect="1"/>
             </wp:cNvGraphicFramePr>
@@ -272,7 +203,7 @@
               <a:graphicData uri="http://schemas.openxmlformats.org/drawingml/2006/picture">
                 <pic:pic xmlns:pic="http://schemas.openxmlformats.org/drawingml/2006/picture">
                   <pic:nvPicPr>
-                    <pic:cNvPr id="231116555" name="Picture 1" descr="A graph with a line graph&#10;&#10;Description automatically generated"/>
+                    <pic:cNvPr id="1480932271" name="Picture 1" descr="A diagram of a diagram&#10;&#10;Description automatically generated with medium confidence"/>
                     <pic:cNvPicPr/>
                   </pic:nvPicPr>
                   <pic:blipFill>
@@ -302,16 +233,7 @@
         <w:jc w:val="both"/>
       </w:pPr>
       <w:r>
-        <w:t xml:space="preserve">The graph comparing RMSEs on training and test data </w:t>
-      </w:r>
-      <w:r>
-        <w:t xml:space="preserve">and number of variables </w:t>
-      </w:r>
-      <w:r>
-        <w:t xml:space="preserve">shows that while Model7 is the best choice </w:t>
-      </w:r>
-      <w:r>
-        <w:t xml:space="preserve">from this selection, its is most probably not the theoretically possible best model, but as it its nearly impossible to find the ideal combination of variables the project turns to alternative methods. </w:t>
+        <w:t xml:space="preserve">The most important step of the exploratory analysis is filtering the observations for price less than 400 USD at the 95% percentile. Then some amenity dummies are examined for possible good interactions with room type, already preparing for the OLS and Lasso models. </w:t>
       </w:r>
     </w:p>
     <w:p>
@@ -319,7 +241,8 @@
         <w:pStyle w:val="Heading2"/>
       </w:pPr>
       <w:r>
-        <w:t>Lasso</w:t>
+        <w:lastRenderedPageBreak/>
+        <w:t>OLS</w:t>
       </w:r>
     </w:p>
     <w:p>
@@ -327,42 +250,31 @@
         <w:jc w:val="both"/>
       </w:pPr>
       <w:r>
-        <w:t>The lasso method is used on the best performing OLS model so that it can fine tune the var</w:t>
-      </w:r>
-      <w:r>
-        <w:t xml:space="preserve">iables. </w:t>
-      </w:r>
-      <w:r>
-        <w:t xml:space="preserve">Lambda is examined </w:t>
-      </w:r>
-      <w:r>
-        <w:t xml:space="preserve">from 0.05 to 0.95 </w:t>
-      </w:r>
-      <w:r>
-        <w:t xml:space="preserve">by 0.05 increment. </w:t>
-      </w:r>
-      <w:r>
-        <w:t>Graphing the prediction and the true price</w:t>
-      </w:r>
-      <w:r>
-        <w:t xml:space="preserve"> it’s visible that the model </w:t>
-      </w:r>
-      <w:r>
-        <w:t>overpredicts lower prices and underpredicts higher prices</w:t>
-      </w:r>
-      <w:r>
-        <w:t xml:space="preserve">. Using the grid search method the Lasso Model </w:t>
-      </w:r>
-      <w:proofErr w:type="gramStart"/>
-      <w:r>
-        <w:t>is able to</w:t>
-      </w:r>
-      <w:proofErr w:type="gramEnd"/>
-      <w:r>
-        <w:t xml:space="preserve"> perform a 51.08 RMSE on the work dataset and a </w:t>
-      </w:r>
-      <w:r>
-        <w:t>51.06 RMSE on the test dataset.</w:t>
+        <w:t>The best OLS model is chosen from 8 increasingly more complex models</w:t>
+      </w:r>
+      <w:r>
+        <w:t>, containing basic, host, availability, and review related variables in for groups. Possible interactions discovered during the EDA process are also included in model 7 and in model 8 the perceived most important variables (chosen by domain knowledge) are interacted with all amenity dummies. All the models are cross validated on 5 folds. The average RMSE on the training data ranges from 64.75 to 48.75. When examining performance on the test data Model7 performs the best with 174 variables.</w:t>
+      </w:r>
+      <w:r>
+        <w:t xml:space="preserve"> OLS-Model7</w:t>
+      </w:r>
+      <w:r>
+        <w:t xml:space="preserve"> </w:t>
+      </w:r>
+      <w:r>
+        <w:t xml:space="preserve">has a </w:t>
+      </w:r>
+      <w:r>
+        <w:t>48.75</w:t>
+      </w:r>
+      <w:r>
+        <w:t xml:space="preserve"> and a </w:t>
+      </w:r>
+      <w:r>
+        <w:t>52.34</w:t>
+      </w:r>
+      <w:r>
+        <w:t xml:space="preserve"> RMSE respectively on the training and test dataset. </w:t>
       </w:r>
     </w:p>
     <w:p>
@@ -370,15 +282,11 @@
         <w:jc w:val="both"/>
       </w:pPr>
       <w:r>
-        <w:rPr>
-          <w:noProof/>
-        </w:rPr>
-        <w:lastRenderedPageBreak/>
         <w:drawing>
-          <wp:inline distT="0" distB="0" distL="0" distR="0" wp14:anchorId="5E3FA751" wp14:editId="2DF06C8F">
+          <wp:inline distT="0" distB="0" distL="0" distR="0" wp14:anchorId="50B97F06" wp14:editId="5C0B8536">
             <wp:extent cx="2880000" cy="2160000"/>
             <wp:effectExtent l="0" t="0" r="0" b="0"/>
-            <wp:docPr id="937704663" name="Picture 1" descr="A graph of a line&#10;&#10;Description automatically generated"/>
+            <wp:docPr id="1845269423" name="Picture 1" descr="A graph with a line graph&#10;&#10;Description automatically generated"/>
             <wp:cNvGraphicFramePr>
               <a:graphicFrameLocks xmlns:a="http://schemas.openxmlformats.org/drawingml/2006/main" noChangeAspect="1"/>
             </wp:cNvGraphicFramePr>
@@ -386,7 +294,7 @@
               <a:graphicData uri="http://schemas.openxmlformats.org/drawingml/2006/picture">
                 <pic:pic xmlns:pic="http://schemas.openxmlformats.org/drawingml/2006/picture">
                   <pic:nvPicPr>
-                    <pic:cNvPr id="386960492" name="Picture 1" descr="A graph of a line&#10;&#10;Description automatically generated"/>
+                    <pic:cNvPr id="1845269423" name="Picture 1" descr="A graph with a line graph&#10;&#10;Description automatically generated"/>
                     <pic:cNvPicPr/>
                   </pic:nvPicPr>
                   <pic:blipFill>
@@ -410,15 +318,80 @@
           </wp:inline>
         </w:drawing>
       </w:r>
+    </w:p>
+    <w:p>
+      <w:pPr>
+        <w:jc w:val="both"/>
+      </w:pPr>
+      <w:r>
+        <w:t xml:space="preserve">The graph comparing RMSEs on training and test data </w:t>
+      </w:r>
+      <w:r>
+        <w:t xml:space="preserve">and number of variables </w:t>
+      </w:r>
+      <w:r>
+        <w:t xml:space="preserve">shows that while Model7 is the best choice </w:t>
+      </w:r>
+      <w:r>
+        <w:t xml:space="preserve">from this selection, its is most probably not the theoretically possible best model, but as it its nearly impossible to find the ideal combination of variables the project turns to alternative methods. </w:t>
+      </w:r>
+    </w:p>
+    <w:p>
+      <w:pPr>
+        <w:pStyle w:val="Heading2"/>
+      </w:pPr>
+      <w:r>
+        <w:t>Lasso</w:t>
+      </w:r>
+    </w:p>
+    <w:p>
+      <w:pPr>
+        <w:jc w:val="both"/>
+      </w:pPr>
+      <w:r>
+        <w:t>The lasso method is used on the best performing OLS model so that it can fine tune the var</w:t>
+      </w:r>
+      <w:r>
+        <w:t xml:space="preserve">iables. </w:t>
+      </w:r>
+      <w:r>
+        <w:t xml:space="preserve">Lambda is examined </w:t>
+      </w:r>
+      <w:r>
+        <w:t xml:space="preserve">from 0.05 to 0.95 </w:t>
+      </w:r>
+      <w:r>
+        <w:t xml:space="preserve">by 0.05 increment. </w:t>
+      </w:r>
+      <w:r>
+        <w:t>Graphing the prediction and the true price</w:t>
+      </w:r>
+      <w:r>
+        <w:t xml:space="preserve"> it’s visible that the model </w:t>
+      </w:r>
+      <w:r>
+        <w:t>overpredicts lower prices and underpredicts higher prices</w:t>
+      </w:r>
+      <w:r>
+        <w:t xml:space="preserve">. Using the grid search method the Lasso Model is able to perform a 51.08 RMSE on the work dataset and a </w:t>
+      </w:r>
+      <w:r>
+        <w:t>51.06 RMSE on the test dataset.</w:t>
+      </w:r>
+    </w:p>
+    <w:p>
+      <w:pPr>
+        <w:jc w:val="both"/>
+      </w:pPr>
       <w:r>
         <w:rPr>
           <w:noProof/>
         </w:rPr>
         <w:drawing>
-          <wp:inline distT="0" distB="0" distL="0" distR="0" wp14:anchorId="475E943F" wp14:editId="336A4564">
+          <wp:inline distT="0" distB="0" distL="0" distR="0" wp14:anchorId="5E3FA751" wp14:editId="2DF06C8F">
             <wp:extent cx="2880000" cy="2160000"/>
             <wp:effectExtent l="0" t="0" r="0" b="0"/>
-            <wp:docPr id="2135573814" name="Picture 1" descr="A green and purple dotted graph&#10;&#10;Description automatically generated"/>
+            <wp:docPr id="937704663" name="Picture 1" descr="A graph of a line&#10;&#10;Description automatically generated"/>
             <wp:cNvGraphicFramePr>
               <a:graphicFrameLocks xmlns:a="http://schemas.openxmlformats.org/drawingml/2006/main" noChangeAspect="1"/>
             </wp:cNvGraphicFramePr>
@@ -426,7 +399,7 @@
               <a:graphicData uri="http://schemas.openxmlformats.org/drawingml/2006/picture">
                 <pic:pic xmlns:pic="http://schemas.openxmlformats.org/drawingml/2006/picture">
                   <pic:nvPicPr>
-                    <pic:cNvPr id="2135573814" name="Picture 1" descr="A green and purple dotted graph&#10;&#10;Description automatically generated"/>
+                    <pic:cNvPr id="386960492" name="Picture 1" descr="A graph of a line&#10;&#10;Description automatically generated"/>
                     <pic:cNvPicPr/>
                   </pic:nvPicPr>
                   <pic:blipFill>
@@ -450,12 +423,53 @@
           </wp:inline>
         </w:drawing>
       </w:r>
+      <w:r>
+        <w:rPr>
+          <w:noProof/>
+        </w:rPr>
+        <w:drawing>
+          <wp:inline distT="0" distB="0" distL="0" distR="0" wp14:anchorId="475E943F" wp14:editId="336A4564">
+            <wp:extent cx="2880000" cy="2160000"/>
+            <wp:effectExtent l="0" t="0" r="0" b="0"/>
+            <wp:docPr id="2135573814" name="Picture 1" descr="A green and purple dotted graph&#10;&#10;Description automatically generated"/>
+            <wp:cNvGraphicFramePr>
+              <a:graphicFrameLocks xmlns:a="http://schemas.openxmlformats.org/drawingml/2006/main" noChangeAspect="1"/>
+            </wp:cNvGraphicFramePr>
+            <a:graphic xmlns:a="http://schemas.openxmlformats.org/drawingml/2006/main">
+              <a:graphicData uri="http://schemas.openxmlformats.org/drawingml/2006/picture">
+                <pic:pic xmlns:pic="http://schemas.openxmlformats.org/drawingml/2006/picture">
+                  <pic:nvPicPr>
+                    <pic:cNvPr id="2135573814" name="Picture 1" descr="A green and purple dotted graph&#10;&#10;Description automatically generated"/>
+                    <pic:cNvPicPr/>
+                  </pic:nvPicPr>
+                  <pic:blipFill>
+                    <a:blip r:embed="rId8"/>
+                    <a:stretch>
+                      <a:fillRect/>
+                    </a:stretch>
+                  </pic:blipFill>
+                  <pic:spPr>
+                    <a:xfrm>
+                      <a:off x="0" y="0"/>
+                      <a:ext cx="2880000" cy="2160000"/>
+                    </a:xfrm>
+                    <a:prstGeom prst="rect">
+                      <a:avLst/>
+                    </a:prstGeom>
+                  </pic:spPr>
+                </pic:pic>
+              </a:graphicData>
+            </a:graphic>
+          </wp:inline>
+        </w:drawing>
+      </w:r>
     </w:p>
     <w:p>
       <w:pPr>
         <w:pStyle w:val="Heading2"/>
       </w:pPr>
       <w:r>
+        <w:lastRenderedPageBreak/>
         <w:t>Random Forest</w:t>
       </w:r>
     </w:p>
@@ -512,39 +526,7 @@
         <w:t>performs a 47.94 RMSE</w:t>
       </w:r>
       <w:r>
-        <w:t xml:space="preserve"> (</w:t>
-      </w:r>
-      <w:proofErr w:type="spellStart"/>
-      <w:r>
-        <w:t>max_depth</w:t>
-      </w:r>
-      <w:proofErr w:type="spellEnd"/>
-      <w:r>
-        <w:t xml:space="preserve">=10, </w:t>
-      </w:r>
-      <w:proofErr w:type="spellStart"/>
-      <w:r>
-        <w:t>max_features</w:t>
-      </w:r>
-      <w:proofErr w:type="spellEnd"/>
-      <w:r>
-        <w:t xml:space="preserve">=10, </w:t>
-      </w:r>
-      <w:proofErr w:type="spellStart"/>
-      <w:r>
-        <w:t>min_samples_split</w:t>
-      </w:r>
-      <w:proofErr w:type="spellEnd"/>
-      <w:r>
-        <w:t xml:space="preserve">=20, </w:t>
-      </w:r>
-      <w:proofErr w:type="spellStart"/>
-      <w:r>
-        <w:t>n_estimators</w:t>
-      </w:r>
-      <w:proofErr w:type="spellEnd"/>
-      <w:r>
-        <w:t>=200)</w:t>
+        <w:t xml:space="preserve"> (max_depth=10, max_features=10, min_samples_split=20, n_estimators=200)</w:t>
       </w:r>
       <w:r>
         <w:t xml:space="preserve">, which is by far the best results of all the models. </w:t>
@@ -552,6 +534,61 @@
     </w:p>
     <w:p>
       <w:pPr>
+        <w:jc w:val="both"/>
+      </w:pPr>
+      <w:r>
+        <w:drawing>
+          <wp:inline distT="0" distB="0" distL="0" distR="0" wp14:anchorId="73C53E25" wp14:editId="3A07DA96">
+            <wp:extent cx="5760000" cy="3142871"/>
+            <wp:effectExtent l="0" t="0" r="0" b="635"/>
+            <wp:docPr id="751239217" name="Picture 1" descr="A graph with blue bars&#10;&#10;Description automatically generated"/>
+            <wp:cNvGraphicFramePr>
+              <a:graphicFrameLocks xmlns:a="http://schemas.openxmlformats.org/drawingml/2006/main" noChangeAspect="1"/>
+            </wp:cNvGraphicFramePr>
+            <a:graphic xmlns:a="http://schemas.openxmlformats.org/drawingml/2006/main">
+              <a:graphicData uri="http://schemas.openxmlformats.org/drawingml/2006/picture">
+                <pic:pic xmlns:pic="http://schemas.openxmlformats.org/drawingml/2006/picture">
+                  <pic:nvPicPr>
+                    <pic:cNvPr id="751239217" name="Picture 1" descr="A graph with blue bars&#10;&#10;Description automatically generated"/>
+                    <pic:cNvPicPr/>
+                  </pic:nvPicPr>
+                  <pic:blipFill rotWithShape="1">
+                    <a:blip r:embed="rId9" cstate="print">
+                      <a:extLst>
+                        <a:ext uri="{28A0092B-C50C-407E-A947-70E740481C1C}">
+                          <a14:useLocalDpi xmlns:a14="http://schemas.microsoft.com/office/drawing/2010/main" val="0"/>
+                        </a:ext>
+                      </a:extLst>
+                    </a:blip>
+                    <a:srcRect t="6861" r="4876" b="6634"/>
+                    <a:stretch/>
+                  </pic:blipFill>
+                  <pic:spPr bwMode="auto">
+                    <a:xfrm>
+                      <a:off x="0" y="0"/>
+                      <a:ext cx="5760000" cy="3142871"/>
+                    </a:xfrm>
+                    <a:prstGeom prst="rect">
+                      <a:avLst/>
+                    </a:prstGeom>
+                    <a:ln>
+                      <a:noFill/>
+                    </a:ln>
+                    <a:extLst>
+                      <a:ext uri="{53640926-AAD7-44D8-BBD7-CCE9431645EC}">
+                        <a14:shadowObscured xmlns:a14="http://schemas.microsoft.com/office/drawing/2010/main"/>
+                      </a:ext>
+                    </a:extLst>
+                  </pic:spPr>
+                </pic:pic>
+              </a:graphicData>
+            </a:graphic>
+          </wp:inline>
+        </w:drawing>
+      </w:r>
+    </w:p>
+    <w:p>
+      <w:pPr>
         <w:pStyle w:val="Heading2"/>
       </w:pPr>
       <w:r>
@@ -596,31 +633,15 @@
         <w:t>grid search</w:t>
       </w:r>
       <w:r>
-        <w:t xml:space="preserve"> </w:t>
-      </w:r>
-      <w:proofErr w:type="gramStart"/>
-      <w:r>
-        <w:t>is able to</w:t>
-      </w:r>
-      <w:proofErr w:type="gramEnd"/>
-      <w:r>
-        <w:t xml:space="preserve"> </w:t>
-      </w:r>
-      <w:r>
-        <w:t xml:space="preserve">perform better than the </w:t>
-      </w:r>
-      <w:proofErr w:type="spellStart"/>
-      <w:r>
-        <w:t>unboosted</w:t>
-      </w:r>
-      <w:proofErr w:type="spellEnd"/>
+        <w:t xml:space="preserve"> is able to </w:t>
+      </w:r>
+      <w:r>
+        <w:t>perform better than the unboosted</w:t>
+      </w:r>
       <w:r>
         <w:t xml:space="preserve"> Random Forest. </w:t>
       </w:r>
       <w:r>
-        <w:t xml:space="preserve"> </w:t>
-      </w:r>
-      <w:r>
         <w:t>The fact that</w:t>
       </w:r>
       <w:r>
@@ -644,6 +665,445 @@
       <w:r>
         <w:t xml:space="preserve">, but the most complex data available, even if it means a few months old dataset. </w:t>
       </w:r>
+    </w:p>
+    <w:tbl>
+      <w:tblPr>
+        <w:tblW w:w="3380" w:type="dxa"/>
+        <w:tblLook w:val="04A0" w:firstRow="1" w:lastRow="0" w:firstColumn="1" w:lastColumn="0" w:noHBand="0" w:noVBand="1"/>
+      </w:tblPr>
+      <w:tblGrid>
+        <w:gridCol w:w="2360"/>
+        <w:gridCol w:w="1020"/>
+      </w:tblGrid>
+      <w:tr>
+        <w:trPr>
+          <w:trHeight w:val="288"/>
+        </w:trPr>
+        <w:tc>
+          <w:tcPr>
+            <w:tcW w:w="2360" w:type="dxa"/>
+            <w:tcBorders>
+              <w:top w:val="single" w:sz="4" w:space="0" w:color="000000"/>
+              <w:left w:val="single" w:sz="4" w:space="0" w:color="000000"/>
+              <w:bottom w:val="single" w:sz="4" w:space="0" w:color="000000"/>
+              <w:right w:val="single" w:sz="4" w:space="0" w:color="000000"/>
+            </w:tcBorders>
+            <w:shd w:val="clear" w:color="auto" w:fill="auto"/>
+            <w:vAlign w:val="center"/>
+            <w:hideMark/>
+          </w:tcPr>
+          <w:p>
+            <w:pPr>
+              <w:spacing w:after="0" w:line="240" w:lineRule="auto"/>
+              <w:jc w:val="center"/>
+              <w:rPr>
+                <w:rFonts w:ascii="Aptos Narrow" w:eastAsia="Times New Roman" w:hAnsi="Aptos Narrow" w:cs="Times New Roman"/>
+                <w:b/>
+                <w:bCs/>
+                <w:color w:val="000000"/>
+                <w:sz w:val="20"/>
+                <w:szCs w:val="20"/>
+                <w:lang w:eastAsia="en-GB"/>
+                <w14:ligatures w14:val="none"/>
+              </w:rPr>
+            </w:pPr>
+            <w:r>
+              <w:rPr>
+                <w:rFonts w:ascii="Aptos Narrow" w:eastAsia="Times New Roman" w:hAnsi="Aptos Narrow" w:cs="Times New Roman"/>
+                <w:b/>
+                <w:bCs/>
+                <w:color w:val="000000"/>
+                <w:sz w:val="20"/>
+                <w:szCs w:val="20"/>
+                <w:lang w:eastAsia="en-GB"/>
+                <w14:ligatures w14:val="none"/>
+              </w:rPr>
+              <w:t>Model</w:t>
+            </w:r>
+          </w:p>
+        </w:tc>
+        <w:tc>
+          <w:tcPr>
+            <w:tcW w:w="1020" w:type="dxa"/>
+            <w:tcBorders>
+              <w:top w:val="single" w:sz="4" w:space="0" w:color="000000"/>
+              <w:left w:val="nil"/>
+              <w:bottom w:val="single" w:sz="4" w:space="0" w:color="000000"/>
+              <w:right w:val="single" w:sz="4" w:space="0" w:color="000000"/>
+            </w:tcBorders>
+            <w:shd w:val="clear" w:color="auto" w:fill="auto"/>
+            <w:vAlign w:val="center"/>
+            <w:hideMark/>
+          </w:tcPr>
+          <w:p>
+            <w:pPr>
+              <w:spacing w:after="0" w:line="240" w:lineRule="auto"/>
+              <w:jc w:val="center"/>
+              <w:rPr>
+                <w:rFonts w:ascii="Aptos Narrow" w:eastAsia="Times New Roman" w:hAnsi="Aptos Narrow" w:cs="Times New Roman"/>
+                <w:b/>
+                <w:bCs/>
+                <w:color w:val="000000"/>
+                <w:sz w:val="20"/>
+                <w:szCs w:val="20"/>
+                <w:lang w:eastAsia="en-GB"/>
+                <w14:ligatures w14:val="none"/>
+              </w:rPr>
+            </w:pPr>
+            <w:r>
+              <w:rPr>
+                <w:rFonts w:ascii="Aptos Narrow" w:eastAsia="Times New Roman" w:hAnsi="Aptos Narrow" w:cs="Times New Roman"/>
+                <w:b/>
+                <w:bCs/>
+                <w:color w:val="000000"/>
+                <w:sz w:val="20"/>
+                <w:szCs w:val="20"/>
+                <w:lang w:eastAsia="en-GB"/>
+                <w14:ligatures w14:val="none"/>
+              </w:rPr>
+              <w:t>RMSE</w:t>
+            </w:r>
+          </w:p>
+        </w:tc>
+      </w:tr>
+      <w:tr>
+        <w:trPr>
+          <w:trHeight w:val="288"/>
+        </w:trPr>
+        <w:tc>
+          <w:tcPr>
+            <w:tcW w:w="2360" w:type="dxa"/>
+            <w:tcBorders>
+              <w:top w:val="nil"/>
+              <w:left w:val="single" w:sz="4" w:space="0" w:color="000000"/>
+              <w:bottom w:val="single" w:sz="4" w:space="0" w:color="000000"/>
+              <w:right w:val="single" w:sz="4" w:space="0" w:color="000000"/>
+            </w:tcBorders>
+            <w:shd w:val="clear" w:color="auto" w:fill="auto"/>
+            <w:vAlign w:val="center"/>
+            <w:hideMark/>
+          </w:tcPr>
+          <w:p>
+            <w:pPr>
+              <w:spacing w:after="0" w:line="240" w:lineRule="auto"/>
+              <w:rPr>
+                <w:rFonts w:ascii="Aptos Narrow" w:eastAsia="Times New Roman" w:hAnsi="Aptos Narrow" w:cs="Times New Roman"/>
+                <w:color w:val="000000"/>
+                <w:sz w:val="20"/>
+                <w:szCs w:val="20"/>
+                <w:lang w:eastAsia="en-GB"/>
+                <w14:ligatures w14:val="none"/>
+              </w:rPr>
+            </w:pPr>
+            <w:r>
+              <w:rPr>
+                <w:rFonts w:ascii="Aptos Narrow" w:eastAsia="Times New Roman" w:hAnsi="Aptos Narrow" w:cs="Times New Roman"/>
+                <w:color w:val="000000"/>
+                <w:sz w:val="20"/>
+                <w:szCs w:val="20"/>
+                <w:lang w:eastAsia="en-GB"/>
+                <w14:ligatures w14:val="none"/>
+              </w:rPr>
+              <w:t>Gradient Boosting Model</w:t>
+            </w:r>
+          </w:p>
+        </w:tc>
+        <w:tc>
+          <w:tcPr>
+            <w:tcW w:w="1020" w:type="dxa"/>
+            <w:tcBorders>
+              <w:top w:val="nil"/>
+              <w:left w:val="nil"/>
+              <w:bottom w:val="single" w:sz="4" w:space="0" w:color="000000"/>
+              <w:right w:val="single" w:sz="4" w:space="0" w:color="000000"/>
+            </w:tcBorders>
+            <w:shd w:val="clear" w:color="auto" w:fill="auto"/>
+            <w:vAlign w:val="center"/>
+            <w:hideMark/>
+          </w:tcPr>
+          <w:p>
+            <w:pPr>
+              <w:spacing w:after="0" w:line="240" w:lineRule="auto"/>
+              <w:jc w:val="right"/>
+              <w:rPr>
+                <w:rFonts w:ascii="Aptos Narrow" w:eastAsia="Times New Roman" w:hAnsi="Aptos Narrow" w:cs="Times New Roman"/>
+                <w:color w:val="000000"/>
+                <w:sz w:val="20"/>
+                <w:szCs w:val="20"/>
+                <w:lang w:eastAsia="en-GB"/>
+                <w14:ligatures w14:val="none"/>
+              </w:rPr>
+            </w:pPr>
+            <w:r>
+              <w:rPr>
+                <w:rFonts w:ascii="Aptos Narrow" w:eastAsia="Times New Roman" w:hAnsi="Aptos Narrow" w:cs="Times New Roman"/>
+                <w:color w:val="000000"/>
+                <w:sz w:val="20"/>
+                <w:szCs w:val="20"/>
+                <w:lang w:eastAsia="en-GB"/>
+                <w14:ligatures w14:val="none"/>
+              </w:rPr>
+              <w:t>47.9406</w:t>
+            </w:r>
+          </w:p>
+        </w:tc>
+      </w:tr>
+      <w:tr>
+        <w:trPr>
+          <w:trHeight w:val="288"/>
+        </w:trPr>
+        <w:tc>
+          <w:tcPr>
+            <w:tcW w:w="2360" w:type="dxa"/>
+            <w:tcBorders>
+              <w:top w:val="nil"/>
+              <w:left w:val="single" w:sz="4" w:space="0" w:color="000000"/>
+              <w:bottom w:val="single" w:sz="4" w:space="0" w:color="000000"/>
+              <w:right w:val="single" w:sz="4" w:space="0" w:color="000000"/>
+            </w:tcBorders>
+            <w:shd w:val="clear" w:color="auto" w:fill="auto"/>
+            <w:vAlign w:val="center"/>
+            <w:hideMark/>
+          </w:tcPr>
+          <w:p>
+            <w:pPr>
+              <w:spacing w:after="0" w:line="240" w:lineRule="auto"/>
+              <w:rPr>
+                <w:rFonts w:ascii="Aptos Narrow" w:eastAsia="Times New Roman" w:hAnsi="Aptos Narrow" w:cs="Times New Roman"/>
+                <w:color w:val="000000"/>
+                <w:sz w:val="20"/>
+                <w:szCs w:val="20"/>
+                <w:lang w:eastAsia="en-GB"/>
+                <w14:ligatures w14:val="none"/>
+              </w:rPr>
+            </w:pPr>
+            <w:r>
+              <w:rPr>
+                <w:rFonts w:ascii="Aptos Narrow" w:eastAsia="Times New Roman" w:hAnsi="Aptos Narrow" w:cs="Times New Roman"/>
+                <w:color w:val="000000"/>
+                <w:sz w:val="20"/>
+                <w:szCs w:val="20"/>
+                <w:lang w:eastAsia="en-GB"/>
+                <w14:ligatures w14:val="none"/>
+              </w:rPr>
+              <w:t>Lasso OLS</w:t>
+            </w:r>
+          </w:p>
+        </w:tc>
+        <w:tc>
+          <w:tcPr>
+            <w:tcW w:w="1020" w:type="dxa"/>
+            <w:tcBorders>
+              <w:top w:val="nil"/>
+              <w:left w:val="nil"/>
+              <w:bottom w:val="single" w:sz="4" w:space="0" w:color="000000"/>
+              <w:right w:val="single" w:sz="4" w:space="0" w:color="000000"/>
+            </w:tcBorders>
+            <w:shd w:val="clear" w:color="auto" w:fill="auto"/>
+            <w:vAlign w:val="center"/>
+            <w:hideMark/>
+          </w:tcPr>
+          <w:p>
+            <w:pPr>
+              <w:spacing w:after="0" w:line="240" w:lineRule="auto"/>
+              <w:jc w:val="right"/>
+              <w:rPr>
+                <w:rFonts w:ascii="Aptos Narrow" w:eastAsia="Times New Roman" w:hAnsi="Aptos Narrow" w:cs="Times New Roman"/>
+                <w:color w:val="000000"/>
+                <w:sz w:val="20"/>
+                <w:szCs w:val="20"/>
+                <w:lang w:eastAsia="en-GB"/>
+                <w14:ligatures w14:val="none"/>
+              </w:rPr>
+            </w:pPr>
+            <w:r>
+              <w:rPr>
+                <w:rFonts w:ascii="Aptos Narrow" w:eastAsia="Times New Roman" w:hAnsi="Aptos Narrow" w:cs="Times New Roman"/>
+                <w:color w:val="000000"/>
+                <w:sz w:val="20"/>
+                <w:szCs w:val="20"/>
+                <w:lang w:eastAsia="en-GB"/>
+                <w14:ligatures w14:val="none"/>
+              </w:rPr>
+              <w:t>50.94186</w:t>
+            </w:r>
+          </w:p>
+        </w:tc>
+      </w:tr>
+      <w:tr>
+        <w:trPr>
+          <w:trHeight w:val="288"/>
+        </w:trPr>
+        <w:tc>
+          <w:tcPr>
+            <w:tcW w:w="2360" w:type="dxa"/>
+            <w:tcBorders>
+              <w:top w:val="nil"/>
+              <w:left w:val="single" w:sz="4" w:space="0" w:color="000000"/>
+              <w:bottom w:val="single" w:sz="4" w:space="0" w:color="000000"/>
+              <w:right w:val="single" w:sz="4" w:space="0" w:color="000000"/>
+            </w:tcBorders>
+            <w:shd w:val="clear" w:color="auto" w:fill="auto"/>
+            <w:vAlign w:val="center"/>
+            <w:hideMark/>
+          </w:tcPr>
+          <w:p>
+            <w:pPr>
+              <w:spacing w:after="0" w:line="240" w:lineRule="auto"/>
+              <w:rPr>
+                <w:rFonts w:ascii="Aptos Narrow" w:eastAsia="Times New Roman" w:hAnsi="Aptos Narrow" w:cs="Times New Roman"/>
+                <w:color w:val="000000"/>
+                <w:sz w:val="20"/>
+                <w:szCs w:val="20"/>
+                <w:lang w:eastAsia="en-GB"/>
+                <w14:ligatures w14:val="none"/>
+              </w:rPr>
+            </w:pPr>
+            <w:r>
+              <w:rPr>
+                <w:rFonts w:ascii="Aptos Narrow" w:eastAsia="Times New Roman" w:hAnsi="Aptos Narrow" w:cs="Times New Roman"/>
+                <w:color w:val="000000"/>
+                <w:sz w:val="20"/>
+                <w:szCs w:val="20"/>
+                <w:lang w:eastAsia="en-GB"/>
+                <w14:ligatures w14:val="none"/>
+              </w:rPr>
+              <w:t>Random Forest</w:t>
+            </w:r>
+          </w:p>
+        </w:tc>
+        <w:tc>
+          <w:tcPr>
+            <w:tcW w:w="1020" w:type="dxa"/>
+            <w:tcBorders>
+              <w:top w:val="nil"/>
+              <w:left w:val="nil"/>
+              <w:bottom w:val="single" w:sz="4" w:space="0" w:color="000000"/>
+              <w:right w:val="single" w:sz="4" w:space="0" w:color="000000"/>
+            </w:tcBorders>
+            <w:shd w:val="clear" w:color="auto" w:fill="auto"/>
+            <w:vAlign w:val="center"/>
+            <w:hideMark/>
+          </w:tcPr>
+          <w:p>
+            <w:pPr>
+              <w:spacing w:after="0" w:line="240" w:lineRule="auto"/>
+              <w:jc w:val="right"/>
+              <w:rPr>
+                <w:rFonts w:ascii="Aptos Narrow" w:eastAsia="Times New Roman" w:hAnsi="Aptos Narrow" w:cs="Times New Roman"/>
+                <w:color w:val="000000"/>
+                <w:sz w:val="20"/>
+                <w:szCs w:val="20"/>
+                <w:lang w:eastAsia="en-GB"/>
+                <w14:ligatures w14:val="none"/>
+              </w:rPr>
+            </w:pPr>
+            <w:r>
+              <w:rPr>
+                <w:rFonts w:ascii="Aptos Narrow" w:eastAsia="Times New Roman" w:hAnsi="Aptos Narrow" w:cs="Times New Roman"/>
+                <w:color w:val="000000"/>
+                <w:sz w:val="20"/>
+                <w:szCs w:val="20"/>
+                <w:lang w:eastAsia="en-GB"/>
+                <w14:ligatures w14:val="none"/>
+              </w:rPr>
+              <w:t>51.59152</w:t>
+            </w:r>
+          </w:p>
+        </w:tc>
+      </w:tr>
+      <w:tr>
+        <w:trPr>
+          <w:trHeight w:val="288"/>
+        </w:trPr>
+        <w:tc>
+          <w:tcPr>
+            <w:tcW w:w="2360" w:type="dxa"/>
+            <w:tcBorders>
+              <w:top w:val="nil"/>
+              <w:left w:val="single" w:sz="4" w:space="0" w:color="000000"/>
+              <w:bottom w:val="single" w:sz="4" w:space="0" w:color="000000"/>
+              <w:right w:val="single" w:sz="4" w:space="0" w:color="000000"/>
+            </w:tcBorders>
+            <w:shd w:val="clear" w:color="auto" w:fill="auto"/>
+            <w:vAlign w:val="center"/>
+            <w:hideMark/>
+          </w:tcPr>
+          <w:p>
+            <w:pPr>
+              <w:spacing w:after="0" w:line="240" w:lineRule="auto"/>
+              <w:rPr>
+                <w:rFonts w:ascii="Aptos Narrow" w:eastAsia="Times New Roman" w:hAnsi="Aptos Narrow" w:cs="Times New Roman"/>
+                <w:color w:val="000000"/>
+                <w:sz w:val="20"/>
+                <w:szCs w:val="20"/>
+                <w:lang w:eastAsia="en-GB"/>
+                <w14:ligatures w14:val="none"/>
+              </w:rPr>
+            </w:pPr>
+            <w:r>
+              <w:rPr>
+                <w:rFonts w:ascii="Aptos Narrow" w:eastAsia="Times New Roman" w:hAnsi="Aptos Narrow" w:cs="Times New Roman"/>
+                <w:color w:val="000000"/>
+                <w:sz w:val="20"/>
+                <w:szCs w:val="20"/>
+                <w:lang w:eastAsia="en-GB"/>
+                <w14:ligatures w14:val="none"/>
+              </w:rPr>
+              <w:t>OLS CV</w:t>
+            </w:r>
+          </w:p>
+        </w:tc>
+        <w:tc>
+          <w:tcPr>
+            <w:tcW w:w="1020" w:type="dxa"/>
+            <w:tcBorders>
+              <w:top w:val="nil"/>
+              <w:left w:val="nil"/>
+              <w:bottom w:val="single" w:sz="4" w:space="0" w:color="000000"/>
+              <w:right w:val="single" w:sz="4" w:space="0" w:color="000000"/>
+            </w:tcBorders>
+            <w:shd w:val="clear" w:color="auto" w:fill="auto"/>
+            <w:vAlign w:val="center"/>
+            <w:hideMark/>
+          </w:tcPr>
+          <w:p>
+            <w:pPr>
+              <w:spacing w:after="0" w:line="240" w:lineRule="auto"/>
+              <w:jc w:val="right"/>
+              <w:rPr>
+                <w:rFonts w:ascii="Aptos Narrow" w:eastAsia="Times New Roman" w:hAnsi="Aptos Narrow" w:cs="Times New Roman"/>
+                <w:color w:val="000000"/>
+                <w:sz w:val="20"/>
+                <w:szCs w:val="20"/>
+                <w:lang w:eastAsia="en-GB"/>
+                <w14:ligatures w14:val="none"/>
+              </w:rPr>
+            </w:pPr>
+            <w:r>
+              <w:rPr>
+                <w:rFonts w:ascii="Aptos Narrow" w:eastAsia="Times New Roman" w:hAnsi="Aptos Narrow" w:cs="Times New Roman"/>
+                <w:color w:val="000000"/>
+                <w:sz w:val="20"/>
+                <w:szCs w:val="20"/>
+                <w:lang w:eastAsia="en-GB"/>
+                <w14:ligatures w14:val="none"/>
+              </w:rPr>
+              <w:t>52.22308</w:t>
+            </w:r>
+          </w:p>
+        </w:tc>
+      </w:tr>
+    </w:tbl>
+    <w:p>
+      <w:pPr>
+        <w:jc w:val="both"/>
+      </w:pPr>
+    </w:p>
+    <w:p>
+      <w:pPr>
+        <w:jc w:val="both"/>
+      </w:pPr>
     </w:p>
     <w:p>
       <w:pPr>

</xml_diff>

<commit_message>
Enrich comments in code
</commit_message>
<xml_diff>
--- a/DA3_A2_documentation.docx
+++ b/DA3_A2_documentation.docx
@@ -125,7 +125,15 @@
         <w:t xml:space="preserve"> filtered or redefine (grouped) to contain an adequate number of observations. Boolean variables are translated to dummies. Numerical variables are also filtered to drop errors (i.e. accommodation with 14 bathrooms) and to records that are in the intervals defined by the project aim. </w:t>
       </w:r>
       <w:r>
-        <w:t xml:space="preserve"> The 50 most frequent amenities are also converted to dummy variables. On price, percentage and bathroom columns transformations are made with regular expressions to kinyer the data. After the first round of cleaning the nan are examined. The columns containing a comparable number of </w:t>
+        <w:t xml:space="preserve"> The 50 most frequent amenities are also converted to dummy variables. On price, percentage and bathroom columns transformations are made with regular expressions to </w:t>
+      </w:r>
+      <w:proofErr w:type="spellStart"/>
+      <w:r>
+        <w:t>kinyer</w:t>
+      </w:r>
+      <w:proofErr w:type="spellEnd"/>
+      <w:r>
+        <w:t xml:space="preserve"> the data. After the first round of cleaning the nan are examined. The columns containing a comparable number of </w:t>
       </w:r>
       <w:r>
         <w:t>NAN</w:t>
@@ -190,6 +198,7 @@
       <w:r>
         <w:rPr>
           <w:rStyle w:val="Heading2Char"/>
+          <w:noProof/>
         </w:rPr>
         <w:drawing>
           <wp:inline distT="0" distB="0" distL="0" distR="0" wp14:anchorId="581720C1" wp14:editId="35E05263">
@@ -282,6 +291,9 @@
         <w:jc w:val="both"/>
       </w:pPr>
       <w:r>
+        <w:rPr>
+          <w:noProof/>
+        </w:rPr>
         <w:drawing>
           <wp:inline distT="0" distB="0" distL="0" distR="0" wp14:anchorId="50B97F06" wp14:editId="5C0B8536">
             <wp:extent cx="2880000" cy="2160000"/>
@@ -333,7 +345,23 @@
         <w:t xml:space="preserve">shows that while Model7 is the best choice </w:t>
       </w:r>
       <w:r>
-        <w:t xml:space="preserve">from this selection, its is most probably not the theoretically possible best model, but as it its nearly impossible to find the ideal combination of variables the project turns to alternative methods. </w:t>
+        <w:t xml:space="preserve">from this selection, </w:t>
+      </w:r>
+      <w:proofErr w:type="spellStart"/>
+      <w:r>
+        <w:t>its</w:t>
+      </w:r>
+      <w:proofErr w:type="spellEnd"/>
+      <w:r>
+        <w:t xml:space="preserve"> is most probably not the theoretically possible best model, but as it </w:t>
+      </w:r>
+      <w:proofErr w:type="spellStart"/>
+      <w:r>
+        <w:t>its</w:t>
+      </w:r>
+      <w:proofErr w:type="spellEnd"/>
+      <w:r>
+        <w:t xml:space="preserve"> nearly impossible to find the ideal combination of variables the project turns to alternative methods. </w:t>
       </w:r>
     </w:p>
     <w:p>
@@ -373,10 +401,31 @@
         <w:t>overpredicts lower prices and underpredicts higher prices</w:t>
       </w:r>
       <w:r>
-        <w:t xml:space="preserve">. Using the grid search method the Lasso Model is able to perform a 51.08 RMSE on the work dataset and a </w:t>
-      </w:r>
-      <w:r>
-        <w:t>51.06 RMSE on the test dataset.</w:t>
+        <w:t>. Using the grid search method the Lasso Model is able to perform a 5</w:t>
+      </w:r>
+      <w:r>
+        <w:t>1.04</w:t>
+      </w:r>
+      <w:r>
+        <w:t xml:space="preserve"> </w:t>
+      </w:r>
+      <w:r>
+        <w:t xml:space="preserve">RMSE on the work dataset and a </w:t>
+      </w:r>
+      <w:r>
+        <w:t>5</w:t>
+      </w:r>
+      <w:r>
+        <w:t>0</w:t>
+      </w:r>
+      <w:r>
+        <w:t>.</w:t>
+      </w:r>
+      <w:r>
+        <w:t>94</w:t>
+      </w:r>
+      <w:r>
+        <w:t xml:space="preserve"> RMSE on the test dataset.</w:t>
       </w:r>
     </w:p>
     <w:p>
@@ -526,7 +575,39 @@
         <w:t>performs a 47.94 RMSE</w:t>
       </w:r>
       <w:r>
-        <w:t xml:space="preserve"> (max_depth=10, max_features=10, min_samples_split=20, n_estimators=200)</w:t>
+        <w:t xml:space="preserve"> (</w:t>
+      </w:r>
+      <w:proofErr w:type="spellStart"/>
+      <w:r>
+        <w:t>max_depth</w:t>
+      </w:r>
+      <w:proofErr w:type="spellEnd"/>
+      <w:r>
+        <w:t xml:space="preserve">=10, </w:t>
+      </w:r>
+      <w:proofErr w:type="spellStart"/>
+      <w:r>
+        <w:t>max_features</w:t>
+      </w:r>
+      <w:proofErr w:type="spellEnd"/>
+      <w:r>
+        <w:t xml:space="preserve">=10, </w:t>
+      </w:r>
+      <w:proofErr w:type="spellStart"/>
+      <w:r>
+        <w:t>min_samples_split</w:t>
+      </w:r>
+      <w:proofErr w:type="spellEnd"/>
+      <w:r>
+        <w:t xml:space="preserve">=20, </w:t>
+      </w:r>
+      <w:proofErr w:type="spellStart"/>
+      <w:r>
+        <w:t>n_estimators</w:t>
+      </w:r>
+      <w:proofErr w:type="spellEnd"/>
+      <w:r>
+        <w:t>=200)</w:t>
       </w:r>
       <w:r>
         <w:t xml:space="preserve">, which is by far the best results of all the models. </w:t>
@@ -537,6 +618,9 @@
         <w:jc w:val="both"/>
       </w:pPr>
       <w:r>
+        <w:rPr>
+          <w:noProof/>
+        </w:rPr>
         <w:drawing>
           <wp:inline distT="0" distB="0" distL="0" distR="0" wp14:anchorId="73C53E25" wp14:editId="3A07DA96">
             <wp:extent cx="5760000" cy="3142871"/>
@@ -636,8 +720,13 @@
         <w:t xml:space="preserve"> is able to </w:t>
       </w:r>
       <w:r>
-        <w:t>perform better than the unboosted</w:t>
-      </w:r>
+        <w:t xml:space="preserve">perform better than the </w:t>
+      </w:r>
+      <w:proofErr w:type="spellStart"/>
+      <w:r>
+        <w:t>unboosted</w:t>
+      </w:r>
+      <w:proofErr w:type="spellEnd"/>
       <w:r>
         <w:t xml:space="preserve"> Random Forest. </w:t>
       </w:r>
@@ -664,6 +753,15 @@
       </w:r>
       <w:r>
         <w:t xml:space="preserve">, but the most complex data available, even if it means a few months old dataset. </w:t>
+      </w:r>
+      <w:r>
+        <w:t xml:space="preserve">Regarding time, while only a simple grid search is used for the GBM, all the models are </w:t>
+      </w:r>
+      <w:r>
+        <w:t xml:space="preserve">comparable and run in manageable </w:t>
+      </w:r>
+      <w:r>
+        <w:t xml:space="preserve">timeframes, around a minute. </w:t>
       </w:r>
     </w:p>
     <w:tbl>

</xml_diff>

<commit_message>
upload pdf and html
</commit_message>
<xml_diff>
--- a/DA3_A2_documentation.docx
+++ b/DA3_A2_documentation.docx
@@ -43,7 +43,10 @@
         <w:t>The aim of the project is to create</w:t>
       </w:r>
       <w:r>
-        <w:t xml:space="preserve"> a predictive model, which is able to price mid-size apartments hosting 2-6 guests in Milan.  The model will be chosen from 3 (4) different models, using different prediction methods. The four models are created with OLS, Lasso, Random Forest and GBSM</w:t>
+        <w:t xml:space="preserve"> a predictive model, which is able to price mid-size apartments hosting 2-6 guests in Milan.  The model will be chosen from 3 (4) different models, using different prediction methods. The four models are created with OLS, Lasso, Random Forest and GBM</w:t>
+      </w:r>
+      <w:r>
+        <w:t>.</w:t>
       </w:r>
     </w:p>
     <w:p>
@@ -125,15 +128,7 @@
         <w:t xml:space="preserve"> filtered or redefine (grouped) to contain an adequate number of observations. Boolean variables are translated to dummies. Numerical variables are also filtered to drop errors (i.e. accommodation with 14 bathrooms) and to records that are in the intervals defined by the project aim. </w:t>
       </w:r>
       <w:r>
-        <w:t xml:space="preserve"> The 50 most frequent amenities are also converted to dummy variables. On price, percentage and bathroom columns transformations are made with regular expressions to </w:t>
-      </w:r>
-      <w:proofErr w:type="spellStart"/>
-      <w:r>
-        <w:t>kinyer</w:t>
-      </w:r>
-      <w:proofErr w:type="spellEnd"/>
-      <w:r>
-        <w:t xml:space="preserve"> the data. After the first round of cleaning the nan are examined. The columns containing a comparable number of </w:t>
+        <w:t xml:space="preserve"> The 50 most frequent amenities are also converted to dummy variables. On price, percentage and bathroom columns transformations are made with regular expressions to kinyer the data. After the first round of cleaning the nan are examined. The columns containing a comparable number of </w:t>
       </w:r>
       <w:r>
         <w:t>NAN</w:t>
@@ -345,23 +340,7 @@
         <w:t xml:space="preserve">shows that while Model7 is the best choice </w:t>
       </w:r>
       <w:r>
-        <w:t xml:space="preserve">from this selection, </w:t>
-      </w:r>
-      <w:proofErr w:type="spellStart"/>
-      <w:r>
-        <w:t>its</w:t>
-      </w:r>
-      <w:proofErr w:type="spellEnd"/>
-      <w:r>
-        <w:t xml:space="preserve"> is most probably not the theoretically possible best model, but as it </w:t>
-      </w:r>
-      <w:proofErr w:type="spellStart"/>
-      <w:r>
-        <w:t>its</w:t>
-      </w:r>
-      <w:proofErr w:type="spellEnd"/>
-      <w:r>
-        <w:t xml:space="preserve"> nearly impossible to find the ideal combination of variables the project turns to alternative methods. </w:t>
+        <w:t xml:space="preserve">from this selection, its is most probably not the theoretically possible best model, but as it its nearly impossible to find the ideal combination of variables the project turns to alternative methods. </w:t>
       </w:r>
     </w:p>
     <w:p>
@@ -575,39 +554,7 @@
         <w:t>performs a 47.94 RMSE</w:t>
       </w:r>
       <w:r>
-        <w:t xml:space="preserve"> (</w:t>
-      </w:r>
-      <w:proofErr w:type="spellStart"/>
-      <w:r>
-        <w:t>max_depth</w:t>
-      </w:r>
-      <w:proofErr w:type="spellEnd"/>
-      <w:r>
-        <w:t xml:space="preserve">=10, </w:t>
-      </w:r>
-      <w:proofErr w:type="spellStart"/>
-      <w:r>
-        <w:t>max_features</w:t>
-      </w:r>
-      <w:proofErr w:type="spellEnd"/>
-      <w:r>
-        <w:t xml:space="preserve">=10, </w:t>
-      </w:r>
-      <w:proofErr w:type="spellStart"/>
-      <w:r>
-        <w:t>min_samples_split</w:t>
-      </w:r>
-      <w:proofErr w:type="spellEnd"/>
-      <w:r>
-        <w:t xml:space="preserve">=20, </w:t>
-      </w:r>
-      <w:proofErr w:type="spellStart"/>
-      <w:r>
-        <w:t>n_estimators</w:t>
-      </w:r>
-      <w:proofErr w:type="spellEnd"/>
-      <w:r>
-        <w:t>=200)</w:t>
+        <w:t xml:space="preserve"> (max_depth=10, max_features=10, min_samples_split=20, n_estimators=200)</w:t>
       </w:r>
       <w:r>
         <w:t xml:space="preserve">, which is by far the best results of all the models. </w:t>
@@ -720,13 +667,8 @@
         <w:t xml:space="preserve"> is able to </w:t>
       </w:r>
       <w:r>
-        <w:t xml:space="preserve">perform better than the </w:t>
-      </w:r>
-      <w:proofErr w:type="spellStart"/>
-      <w:r>
-        <w:t>unboosted</w:t>
-      </w:r>
-      <w:proofErr w:type="spellEnd"/>
+        <w:t>perform better than the unboosted</w:t>
+      </w:r>
       <w:r>
         <w:t xml:space="preserve"> Random Forest. </w:t>
       </w:r>
@@ -1208,6 +1150,22 @@
         <w:jc w:val="both"/>
       </w:pPr>
     </w:p>
+    <w:p>
+      <w:pPr>
+        <w:jc w:val="both"/>
+      </w:pPr>
+      <w:r>
+        <w:t xml:space="preserve">github: </w:t>
+      </w:r>
+      <w:hyperlink r:id="rId10" w:history="1">
+        <w:r>
+          <w:rPr>
+            <w:rStyle w:val="Hyperlink"/>
+          </w:rPr>
+          <w:t>https://github.com/mateschieszler/DA3-A2</w:t>
+        </w:r>
+      </w:hyperlink>
+    </w:p>
     <w:sectPr>
       <w:pgSz w:w="11906" w:h="16838"/>
       <w:pgMar w:top="1417" w:right="1417" w:bottom="1417" w:left="1417" w:header="708" w:footer="708" w:gutter="0"/>
@@ -2132,6 +2090,29 @@
       <w:spacing w:val="5"/>
     </w:rPr>
   </w:style>
+  <w:style w:type="character" w:styleId="Hyperlink">
+    <w:name w:val="Hyperlink"/>
+    <w:basedOn w:val="DefaultParagraphFont"/>
+    <w:uiPriority w:val="99"/>
+    <w:unhideWhenUsed/>
+    <w:rsid w:val="00917032"/>
+    <w:rPr>
+      <w:color w:val="467886" w:themeColor="hyperlink"/>
+      <w:u w:val="single"/>
+    </w:rPr>
+  </w:style>
+  <w:style w:type="character" w:styleId="UnresolvedMention">
+    <w:name w:val="Unresolved Mention"/>
+    <w:basedOn w:val="DefaultParagraphFont"/>
+    <w:uiPriority w:val="99"/>
+    <w:semiHidden/>
+    <w:unhideWhenUsed/>
+    <w:rsid w:val="00917032"/>
+    <w:rPr>
+      <w:color w:val="605E5C"/>
+      <w:shd w:val="clear" w:color="auto" w:fill="E1DFDD"/>
+    </w:rPr>
+  </w:style>
 </w:styles>
 </file>
 

</xml_diff>